<commit_message>
response to question 2
</commit_message>
<xml_diff>
--- a/Prueba técnica practica.docx
+++ b/Prueba técnica practica.docx
@@ -163,7 +163,6 @@
           <w:b w:val="0"/>
           <w:bCs w:val="0"/>
           <w:rtl w:val="0"/>
-          <w:lang/>
         </w:rPr>
         <w:t>La frase: ‘su último menor precio activo’ hace referencia a que existen más de un precio activo histórico, es decir, obtener de los precios activos el último, por lo que bastaría con filtrar por activo, obtener la última fecha y obtener (en caso de empate) el menor precio.</w:t>
       </w:r>
@@ -190,7 +189,6 @@
           <w:b w:val="0"/>
           <w:bCs w:val="0"/>
           <w:rtl w:val="0"/>
-          <w:lang/>
         </w:rPr>
         <w:t>El atributo active será de tipo booleano (True o False).</w:t>
       </w:r>
@@ -217,7 +215,6 @@
           <w:b w:val="0"/>
           <w:bCs w:val="0"/>
           <w:rtl w:val="0"/>
-          <w:lang/>
         </w:rPr>
         <w:t>El precio activo o real será obteniendo la resta entre normal_price y discount_price, en donde este último nunca será mayor a normal_price.</w:t>
       </w:r>
@@ -244,7 +241,6 @@
           <w:b w:val="0"/>
           <w:bCs w:val="0"/>
           <w:rtl w:val="0"/>
-          <w:lang/>
         </w:rPr>
         <w:t xml:space="preserve">El identificado o Primary Key del producto será su SKU brindado por el mercado. </w:t>
       </w:r>
@@ -271,7 +267,6 @@
           <w:b w:val="0"/>
           <w:bCs w:val="0"/>
           <w:rtl w:val="0"/>
-          <w:lang/>
         </w:rPr>
         <w:t>Dada la relación entre productos y precio, para que sea de 1 a 0 o muchos, es necesario que ‘Price’ tenga una FK que lo relacione a productos, en este caso será su SKU.</w:t>
       </w:r>
@@ -298,7 +293,6 @@
           <w:b w:val="0"/>
           <w:bCs w:val="0"/>
           <w:rtl w:val="0"/>
-          <w:lang/>
         </w:rPr>
         <w:t>Para establecer la relación de 1 a 0 o muchos que tiene productos y el mercado, es necesario definir una FK que apunte a la PK del mercado, por lo que se define un atributo ID_Mercado que será único para cada mercado</w:t>
       </w:r>
@@ -306,6 +300,7 @@
     <w:p>
       <w:pPr>
         <w:numPr>
+          <w:ilvl w:val="0"/>
           <w:numId w:val="0"/>
         </w:numPr>
         <w:spacing w:line="276" w:lineRule="auto"/>
@@ -329,324 +324,244 @@
         <w:jc w:val="both"/>
         <w:rPr>
           <w:rFonts w:hint="default"/>
+        </w:rPr>
+      </w:pPr>
+      <w:r>
+        <w:rPr>
+          <w:rFonts w:hint="default"/>
+        </w:rPr>
+        <w:t>SELECT Product.SKU, Product.Name, Product.Ean, Market.name, MIN(normal_price-discount_price) as price</w:t>
+      </w:r>
+    </w:p>
+    <w:p>
+      <w:pPr>
+        <w:numPr>
+          <w:ilvl w:val="0"/>
+          <w:numId w:val="0"/>
+        </w:numPr>
+        <w:ind w:left="360" w:leftChars="0"/>
+        <w:jc w:val="both"/>
+        <w:rPr>
+          <w:rFonts w:hint="default"/>
+        </w:rPr>
+      </w:pPr>
+      <w:r>
+        <w:rPr>
+          <w:rFonts w:hint="default"/>
+        </w:rPr>
+        <w:t>FROM Product</w:t>
+      </w:r>
+    </w:p>
+    <w:p>
+      <w:pPr>
+        <w:numPr>
+          <w:ilvl w:val="0"/>
+          <w:numId w:val="0"/>
+        </w:numPr>
+        <w:ind w:left="360" w:leftChars="0"/>
+        <w:jc w:val="both"/>
+        <w:rPr>
+          <w:rFonts w:hint="default"/>
+        </w:rPr>
+      </w:pPr>
+      <w:r>
+        <w:rPr>
+          <w:rFonts w:hint="default"/>
+        </w:rPr>
+        <w:t>INNER JOIN Market ON Product.ID_Market = Market.ID_Market</w:t>
+      </w:r>
+    </w:p>
+    <w:p>
+      <w:pPr>
+        <w:numPr>
+          <w:ilvl w:val="0"/>
+          <w:numId w:val="0"/>
+        </w:numPr>
+        <w:ind w:left="360" w:leftChars="0"/>
+        <w:jc w:val="both"/>
+        <w:rPr>
+          <w:rFonts w:hint="default"/>
+        </w:rPr>
+      </w:pPr>
+      <w:r>
+        <w:rPr>
+          <w:rFonts w:hint="default"/>
+        </w:rPr>
+        <w:t>INNER JOIN Price ON Product.SKU = Price.SKU</w:t>
+      </w:r>
+    </w:p>
+    <w:p>
+      <w:pPr>
+        <w:numPr>
+          <w:ilvl w:val="0"/>
+          <w:numId w:val="0"/>
+        </w:numPr>
+        <w:ind w:left="360" w:leftChars="0"/>
+        <w:jc w:val="both"/>
+        <w:rPr>
+          <w:rFonts w:hint="default"/>
+        </w:rPr>
+      </w:pPr>
+      <w:r>
+        <w:rPr>
+          <w:rFonts w:hint="default"/>
+        </w:rPr>
+        <w:t>WHERE Price.active = true</w:t>
+      </w:r>
+    </w:p>
+    <w:p>
+      <w:pPr>
+        <w:numPr>
+          <w:ilvl w:val="0"/>
+          <w:numId w:val="0"/>
+        </w:numPr>
+        <w:ind w:left="360" w:leftChars="0"/>
+        <w:jc w:val="both"/>
+        <w:rPr>
+          <w:rFonts w:hint="default"/>
+        </w:rPr>
+      </w:pPr>
+      <w:r>
+        <w:rPr>
+          <w:rFonts w:hint="default"/>
+        </w:rPr>
+        <w:t>GROUP BY Product.SKU</w:t>
+      </w:r>
+    </w:p>
+    <w:p>
+      <w:pPr>
+        <w:numPr>
+          <w:ilvl w:val="0"/>
+          <w:numId w:val="0"/>
+        </w:numPr>
+        <w:ind w:left="360" w:leftChars="0"/>
+        <w:jc w:val="both"/>
+        <w:rPr>
+          <w:rFonts w:hint="default"/>
+        </w:rPr>
+      </w:pPr>
+      <w:r>
+        <w:rPr>
+          <w:rFonts w:hint="default"/>
+        </w:rPr>
+        <w:t>ORDER BY MAX(Price.create_data) DESC</w:t>
+      </w:r>
+    </w:p>
+    <w:p>
+      <w:pPr>
+        <w:numPr>
+          <w:ilvl w:val="0"/>
+          <w:numId w:val="0"/>
+        </w:numPr>
+        <w:ind w:left="360" w:leftChars="0"/>
+        <w:jc w:val="both"/>
+        <w:rPr>
+          <w:rFonts w:hint="default"/>
+        </w:rPr>
+      </w:pPr>
+    </w:p>
+    <w:p>
+      <w:pPr>
+        <w:numPr>
+          <w:ilvl w:val="0"/>
+          <w:numId w:val="1"/>
+        </w:numPr>
+        <w:ind w:left="720" w:hanging="360"/>
+        <w:jc w:val="both"/>
+      </w:pPr>
+      <w:r>
+        <w:rPr>
+          <w:rtl w:val="0"/>
+        </w:rPr>
+        <w:t xml:space="preserve">Teniendo en cuenta el modelo de la </w:t>
+      </w:r>
+      <w:r>
+        <w:rPr>
+          <w:i/>
+          <w:rtl w:val="0"/>
+        </w:rPr>
+        <w:t>imagen 1</w:t>
+      </w:r>
+      <w:r>
+        <w:rPr>
+          <w:rtl w:val="0"/>
+        </w:rPr>
+        <w:t xml:space="preserve">, describa con palabras un proceso que tenga que ser ejecutado cada cierto tiempo (automatización) y que obtenga información “relevante” diferente a la pedida en la </w:t>
+      </w:r>
+      <w:r>
+        <w:rPr>
+          <w:i/>
+          <w:rtl w:val="0"/>
+        </w:rPr>
+        <w:t>pregunta 1</w:t>
+      </w:r>
+      <w:r>
+        <w:rPr>
+          <w:rtl w:val="0"/>
+        </w:rPr>
+        <w:t>.</w:t>
+      </w:r>
+    </w:p>
+    <w:p>
+      <w:pPr>
+        <w:numPr>
+          <w:ilvl w:val="0"/>
+          <w:numId w:val="0"/>
+        </w:numPr>
+        <w:ind w:left="360" w:leftChars="0"/>
+        <w:jc w:val="both"/>
+        <w:rPr>
+          <w:rtl w:val="0"/>
+        </w:rPr>
+      </w:pPr>
+    </w:p>
+    <w:p>
+      <w:pPr>
+        <w:numPr>
+          <w:ilvl w:val="0"/>
+          <w:numId w:val="0"/>
+        </w:numPr>
+        <w:ind w:left="360" w:leftChars="0"/>
+        <w:jc w:val="both"/>
+        <w:rPr>
+          <w:rFonts w:hint="default"/>
+          <w:rtl w:val="0"/>
           <w:lang/>
         </w:rPr>
       </w:pPr>
       <w:r>
         <w:rPr>
           <w:rFonts w:hint="default"/>
-        </w:rPr>
-        <w:t>SELECT Product.SKU,</w:t>
-      </w:r>
-      <w:r>
-        <w:rPr>
-          <w:rFonts w:hint="default"/>
+          <w:rtl w:val="0"/>
           <w:lang/>
         </w:rPr>
-        <w:t xml:space="preserve"> Product.Name,</w:t>
-      </w:r>
-      <w:r>
-        <w:rPr>
-          <w:rFonts w:hint="default"/>
-        </w:rPr>
-        <w:t xml:space="preserve"> Product.Ean, Market.</w:t>
-      </w:r>
-      <w:r>
-        <w:rPr>
-          <w:rFonts w:hint="default"/>
+        <w:t xml:space="preserve">Un proceso que puede ser ejecutado cada cierto tiempo es la definición de los precios finales de ciertos productos cambiando los valores de discount_price o normal_price aplicando diferentes criterios, ya sea dando un porcentaje o aplicando reglas de negocio que estan relacionadas a ello (festividades, descuentos por temporada, etc). </w:t>
+      </w:r>
+    </w:p>
+    <w:p>
+      <w:pPr>
+        <w:numPr>
+          <w:ilvl w:val="0"/>
+          <w:numId w:val="0"/>
+        </w:numPr>
+        <w:ind w:left="360" w:leftChars="0"/>
+        <w:jc w:val="both"/>
+        <w:rPr>
+          <w:rFonts w:hint="default"/>
+          <w:rtl w:val="0"/>
           <w:lang/>
         </w:rPr>
-        <w:t>name</w:t>
-      </w:r>
-      <w:r>
-        <w:rPr>
-          <w:rFonts w:hint="default"/>
-        </w:rPr>
-        <w:t>, MIN(normal_price-</w:t>
-      </w:r>
-      <w:r>
-        <w:rPr>
-          <w:rFonts w:hint="default"/>
+      </w:pPr>
+      <w:r>
+        <w:rPr>
+          <w:rFonts w:hint="default"/>
+          <w:rtl w:val="0"/>
           <w:lang/>
         </w:rPr>
-        <w:t>discount_price</w:t>
-      </w:r>
-      <w:r>
-        <w:rPr>
-          <w:rFonts w:hint="default"/>
-        </w:rPr>
-        <w:t xml:space="preserve">) as </w:t>
-      </w:r>
-      <w:r>
-        <w:rPr>
-          <w:rFonts w:hint="default"/>
-          <w:lang/>
-        </w:rPr>
-        <w:t>price</w:t>
-      </w:r>
-    </w:p>
-    <w:p>
-      <w:pPr>
-        <w:numPr>
-          <w:ilvl w:val="0"/>
-          <w:numId w:val="0"/>
-        </w:numPr>
-        <w:ind w:left="360" w:leftChars="0"/>
-        <w:jc w:val="both"/>
-        <w:rPr>
-          <w:rFonts w:hint="default"/>
-        </w:rPr>
-      </w:pPr>
-      <w:r>
-        <w:rPr>
-          <w:rFonts w:hint="default"/>
-        </w:rPr>
-        <w:t>FROM Product</w:t>
-      </w:r>
-    </w:p>
-    <w:p>
-      <w:pPr>
-        <w:numPr>
-          <w:ilvl w:val="0"/>
-          <w:numId w:val="0"/>
-        </w:numPr>
-        <w:ind w:left="360" w:leftChars="0"/>
-        <w:jc w:val="both"/>
-        <w:rPr>
-          <w:rFonts w:hint="default"/>
-          <w:lang/>
-        </w:rPr>
-      </w:pPr>
-      <w:r>
-        <w:rPr>
-          <w:rFonts w:hint="default"/>
-        </w:rPr>
-        <w:t>INNER JOIN Market ON Product.ID_</w:t>
-      </w:r>
-      <w:r>
-        <w:rPr>
-          <w:rFonts w:hint="default"/>
-          <w:lang/>
-        </w:rPr>
-        <w:t>Market</w:t>
-      </w:r>
-      <w:r>
-        <w:rPr>
-          <w:rFonts w:hint="default"/>
-        </w:rPr>
-        <w:t xml:space="preserve"> = Market.ID_</w:t>
-      </w:r>
-      <w:r>
-        <w:rPr>
-          <w:rFonts w:hint="default"/>
-          <w:lang/>
-        </w:rPr>
-        <w:t>Market</w:t>
-      </w:r>
-    </w:p>
-    <w:p>
-      <w:pPr>
-        <w:numPr>
-          <w:ilvl w:val="0"/>
-          <w:numId w:val="0"/>
-        </w:numPr>
-        <w:ind w:left="360" w:leftChars="0"/>
-        <w:jc w:val="both"/>
-        <w:rPr>
-          <w:rFonts w:hint="default"/>
-        </w:rPr>
-      </w:pPr>
-      <w:r>
-        <w:rPr>
-          <w:rFonts w:hint="default"/>
-        </w:rPr>
-        <w:t>INNER JOIN Price ON Product.SKU = Price.SKU</w:t>
-      </w:r>
-    </w:p>
-    <w:p>
-      <w:pPr>
-        <w:numPr>
-          <w:ilvl w:val="0"/>
-          <w:numId w:val="0"/>
-        </w:numPr>
-        <w:ind w:left="360" w:leftChars="0"/>
-        <w:jc w:val="both"/>
-        <w:rPr>
-          <w:rFonts w:hint="default"/>
-        </w:rPr>
-      </w:pPr>
-      <w:r>
-        <w:rPr>
-          <w:rFonts w:hint="default"/>
-        </w:rPr>
-        <w:t>WHERE Price.activ</w:t>
-      </w:r>
-      <w:r>
-        <w:rPr>
-          <w:rFonts w:hint="default"/>
-          <w:lang/>
-        </w:rPr>
-        <w:t>e</w:t>
-      </w:r>
-      <w:r>
-        <w:rPr>
-          <w:rFonts w:hint="default"/>
-        </w:rPr>
-        <w:t xml:space="preserve"> = true</w:t>
-      </w:r>
-    </w:p>
-    <w:p>
-      <w:pPr>
-        <w:numPr>
-          <w:ilvl w:val="0"/>
-          <w:numId w:val="0"/>
-        </w:numPr>
-        <w:ind w:left="360" w:leftChars="0"/>
-        <w:jc w:val="both"/>
-        <w:rPr>
-          <w:rFonts w:hint="default"/>
-        </w:rPr>
-      </w:pPr>
-      <w:r>
-        <w:rPr>
-          <w:rFonts w:hint="default"/>
-        </w:rPr>
-        <w:t>GROUP BY Product.SKU</w:t>
-      </w:r>
-    </w:p>
-    <w:p>
-      <w:pPr>
-        <w:numPr>
-          <w:ilvl w:val="0"/>
-          <w:numId w:val="0"/>
-        </w:numPr>
-        <w:ind w:left="360" w:leftChars="0"/>
-        <w:jc w:val="both"/>
-        <w:rPr>
-          <w:rFonts w:hint="default"/>
-        </w:rPr>
-      </w:pPr>
-      <w:r>
-        <w:rPr>
-          <w:rFonts w:hint="default"/>
-        </w:rPr>
-        <w:t>ORDER BY MAX(Price.</w:t>
-      </w:r>
-      <w:r>
-        <w:rPr>
-          <w:rFonts w:hint="default"/>
-          <w:lang/>
-        </w:rPr>
-        <w:t>create_data</w:t>
-      </w:r>
-      <w:r>
-        <w:rPr>
-          <w:rFonts w:hint="default"/>
-        </w:rPr>
-        <w:t>) DESC</w:t>
-      </w:r>
-    </w:p>
-    <w:p>
-      <w:pPr>
-        <w:numPr>
-          <w:ilvl w:val="0"/>
-          <w:numId w:val="0"/>
-        </w:numPr>
-        <w:ind w:left="360" w:leftChars="0"/>
-        <w:jc w:val="both"/>
-        <w:rPr>
-          <w:rFonts w:hint="default"/>
-        </w:rPr>
-      </w:pPr>
-    </w:p>
-    <w:p>
-      <w:pPr>
-        <w:numPr>
-          <w:ilvl w:val="0"/>
-          <w:numId w:val="1"/>
-        </w:numPr>
-        <w:ind w:left="720" w:hanging="360"/>
-        <w:jc w:val="both"/>
-      </w:pPr>
-      <w:r>
-        <w:rPr>
-          <w:rtl w:val="0"/>
-        </w:rPr>
-        <w:t xml:space="preserve">Teniendo en cuenta el modelo de la </w:t>
-      </w:r>
-      <w:r>
-        <w:rPr>
-          <w:i/>
-          <w:rtl w:val="0"/>
-        </w:rPr>
-        <w:t>imagen 1</w:t>
-      </w:r>
-      <w:r>
-        <w:rPr>
-          <w:rtl w:val="0"/>
-        </w:rPr>
-        <w:t xml:space="preserve">, describa con palabras un proceso que tenga que ser ejecutado cada cierto tiempo (automatización) y que obtenga información “relevante” diferente a la pedida en la </w:t>
-      </w:r>
-      <w:r>
-        <w:rPr>
-          <w:i/>
-          <w:rtl w:val="0"/>
-        </w:rPr>
-        <w:t>pregunta 1</w:t>
-      </w:r>
-      <w:r>
-        <w:rPr>
-          <w:rtl w:val="0"/>
-        </w:rPr>
-        <w:t>.</w:t>
-      </w:r>
-    </w:p>
-    <w:p>
-      <w:pPr>
-        <w:numPr>
-          <w:numId w:val="0"/>
-        </w:numPr>
-        <w:ind w:left="360" w:leftChars="0"/>
-        <w:jc w:val="both"/>
-        <w:rPr>
-          <w:rtl w:val="0"/>
-        </w:rPr>
-      </w:pPr>
-    </w:p>
-    <w:p>
-      <w:pPr>
-        <w:numPr>
-          <w:numId w:val="0"/>
-        </w:numPr>
-        <w:ind w:left="360" w:leftChars="0"/>
-        <w:jc w:val="both"/>
-        <w:rPr>
-          <w:rFonts w:hint="default"/>
-          <w:rtl w:val="0"/>
-          <w:lang/>
-        </w:rPr>
-      </w:pPr>
-      <w:r>
-        <w:rPr>
-          <w:rFonts w:hint="default"/>
-          <w:rtl w:val="0"/>
-          <w:lang/>
-        </w:rPr>
-        <w:t>#Seguir pensando</w:t>
-      </w:r>
-    </w:p>
-    <w:p>
-      <w:pPr>
-        <w:numPr>
-          <w:ilvl w:val="0"/>
-          <w:numId w:val="0"/>
-        </w:numPr>
-        <w:ind w:left="360" w:leftChars="0"/>
-        <w:jc w:val="both"/>
-        <w:rPr>
-          <w:rtl w:val="0"/>
-        </w:rPr>
-      </w:pPr>
+        <w:t>En este mismo proceso, se podría obtener información de cual son los productos que más han sido comprados o que mayormente han sido beneficiados con estos cambios de precios, con la finalidad de poder estimar y realizar análisis estadístico para determinar su mejor valor.</w:t>
+      </w:r>
+      <w:bookmarkStart w:id="2" w:name="_GoBack"/>
+      <w:bookmarkEnd w:id="2"/>
     </w:p>
     <w:p>
       <w:pPr>
@@ -894,7 +809,6 @@
         <w:jc w:val="both"/>
         <w:rPr>
           <w:rFonts w:hint="default"/>
-          <w:lang/>
         </w:rPr>
       </w:pPr>
       <w:r>
@@ -907,7 +821,6 @@
         <w:rPr>
           <w:rFonts w:hint="default"/>
           <w:rtl w:val="0"/>
-          <w:lang/>
         </w:rPr>
         <w:tab/>
       </w:r>
@@ -938,16 +851,8 @@
         <w:rPr>
           <w:rtl w:val="0"/>
         </w:rPr>
-        <w:t xml:space="preserve">El diccionario anterior debe ser recorrido mediante React, en donde se debe crear componentes HTML que contendrán el nombre del producto, el rango de precios y en cuántos mercados diferentes se encuentra. </w:t>
-      </w:r>
-      <w:bookmarkStart w:id="2" w:name="_GoBack"/>
-      <w:r>
-        <w:rPr>
-          <w:rtl w:val="0"/>
-        </w:rPr>
-        <w:t>Poner un input en donde se puede filtrar los productos que se ven por su nombre y utilizando hooks (useEffect) hacer que los productos que no se deben ver vayan desapareciendo 1 a 1 cada segundo.</w:t>
-      </w:r>
-      <w:bookmarkEnd w:id="2"/>
+        <w:t>El diccionario anterior debe ser recorrido mediante React, en donde se debe crear componentes HTML que contendrán el nombre del producto, el rango de precios y en cuántos mercados diferentes se encuentra. Poner un input en donde se puede filtrar los productos que se ven por su nombre y utilizando hooks (useEffect) hacer que los productos que no se deben ver vayan desapareciendo 1 a 1 cada segundo.</w:t>
+      </w:r>
     </w:p>
     <w:p>
       <w:pPr>
@@ -1356,7 +1261,7 @@
   </w:docDefaults>
   <w:latentStyles w:count="260" w:defQFormat="0" w:defUnhideWhenUsed="1" w:defSemiHidden="1" w:defUIPriority="99" w:defLockedState="0">
     <w:lsdException w:qFormat="1" w:unhideWhenUsed="0" w:uiPriority="0" w:semiHidden="0" w:name="Normal"/>
-    <w:lsdException w:unhideWhenUsed="0" w:uiPriority="0" w:semiHidden="0" w:name="heading 1"/>
+    <w:lsdException w:qFormat="1" w:unhideWhenUsed="0" w:uiPriority="0" w:semiHidden="0" w:name="heading 1"/>
     <w:lsdException w:unhideWhenUsed="0" w:uiPriority="0" w:semiHidden="0" w:name="heading 2"/>
     <w:lsdException w:unhideWhenUsed="0" w:uiPriority="0" w:semiHidden="0" w:name="heading 3"/>
     <w:lsdException w:unhideWhenUsed="0" w:uiPriority="0" w:semiHidden="0" w:name="heading 4"/>
@@ -1622,6 +1527,7 @@
     <w:name w:val="heading 1"/>
     <w:basedOn w:val="1"/>
     <w:next w:val="1"/>
+    <w:qFormat/>
     <w:uiPriority w:val="0"/>
     <w:pPr>
       <w:keepNext/>

</xml_diff>